<commit_message>
5-añadido de imagenes y completado apartado 4 del tfg y añadido algo al 5
</commit_message>
<xml_diff>
--- a/PDF.docx
+++ b/PDF.docx
@@ -7,10 +7,10 @@
         <w:tblStyle w:val="Tablaconcuadrcula"/>
         <w:tblW w:w="15388" w:type="dxa"/>
         <w:jc w:val="left"/>
-        <w:tblInd w:w="-10" w:type="dxa"/>
+        <w:tblInd w:w="-15" w:type="dxa"/>
         <w:tblCellMar>
           <w:top w:w="0" w:type="dxa"/>
-          <w:left w:w="98" w:type="dxa"/>
+          <w:left w:w="93" w:type="dxa"/>
           <w:bottom w:w="0" w:type="dxa"/>
           <w:right w:w="108" w:type="dxa"/>
         </w:tblCellMar>
@@ -29,7 +29,7 @@
             <w:tcBorders/>
             <w:shd w:fill="auto" w:val="clear"/>
             <w:tcMar>
-              <w:left w:w="98" w:type="dxa"/>
+              <w:left w:w="93" w:type="dxa"/>
             </w:tcMar>
           </w:tcPr>
           <w:p>
@@ -56,7 +56,7 @@
             <w:tcBorders/>
             <w:shd w:fill="auto" w:val="clear"/>
             <w:tcMar>
-              <w:left w:w="98" w:type="dxa"/>
+              <w:left w:w="93" w:type="dxa"/>
             </w:tcMar>
           </w:tcPr>
           <w:p>
@@ -83,7 +83,7 @@
             <w:tcBorders/>
             <w:shd w:fill="auto" w:val="clear"/>
             <w:tcMar>
-              <w:left w:w="98" w:type="dxa"/>
+              <w:left w:w="93" w:type="dxa"/>
             </w:tcMar>
           </w:tcPr>
           <w:p>
@@ -113,7 +113,7 @@
             <w:tcBorders/>
             <w:shd w:fill="auto" w:val="clear"/>
             <w:tcMar>
-              <w:left w:w="98" w:type="dxa"/>
+              <w:left w:w="93" w:type="dxa"/>
             </w:tcMar>
           </w:tcPr>
           <w:p>
@@ -134,7 +134,7 @@
             <w:tcBorders/>
             <w:shd w:fill="auto" w:val="clear"/>
             <w:tcMar>
-              <w:left w:w="98" w:type="dxa"/>
+              <w:left w:w="93" w:type="dxa"/>
             </w:tcMar>
           </w:tcPr>
           <w:p>
@@ -155,7 +155,7 @@
             <w:tcBorders/>
             <w:shd w:fill="auto" w:val="clear"/>
             <w:tcMar>
-              <w:left w:w="98" w:type="dxa"/>
+              <w:left w:w="93" w:type="dxa"/>
             </w:tcMar>
           </w:tcPr>
           <w:p>
@@ -179,7 +179,7 @@
             <w:tcBorders/>
             <w:shd w:fill="auto" w:val="clear"/>
             <w:tcMar>
-              <w:left w:w="98" w:type="dxa"/>
+              <w:left w:w="93" w:type="dxa"/>
             </w:tcMar>
           </w:tcPr>
           <w:p>
@@ -200,7 +200,7 @@
             <w:tcBorders/>
             <w:shd w:fill="auto" w:val="clear"/>
             <w:tcMar>
-              <w:left w:w="98" w:type="dxa"/>
+              <w:left w:w="93" w:type="dxa"/>
             </w:tcMar>
           </w:tcPr>
           <w:p>
@@ -221,7 +221,7 @@
             <w:tcBorders/>
             <w:shd w:fill="auto" w:val="clear"/>
             <w:tcMar>
-              <w:left w:w="98" w:type="dxa"/>
+              <w:left w:w="93" w:type="dxa"/>
             </w:tcMar>
           </w:tcPr>
           <w:p>
@@ -245,7 +245,7 @@
             <w:tcBorders/>
             <w:shd w:fill="auto" w:val="clear"/>
             <w:tcMar>
-              <w:left w:w="98" w:type="dxa"/>
+              <w:left w:w="93" w:type="dxa"/>
             </w:tcMar>
           </w:tcPr>
           <w:p>
@@ -266,7 +266,7 @@
             <w:tcBorders/>
             <w:shd w:fill="auto" w:val="clear"/>
             <w:tcMar>
-              <w:left w:w="98" w:type="dxa"/>
+              <w:left w:w="93" w:type="dxa"/>
             </w:tcMar>
           </w:tcPr>
           <w:p>
@@ -287,7 +287,7 @@
             <w:tcBorders/>
             <w:shd w:fill="auto" w:val="clear"/>
             <w:tcMar>
-              <w:left w:w="98" w:type="dxa"/>
+              <w:left w:w="93" w:type="dxa"/>
             </w:tcMar>
           </w:tcPr>
           <w:p>
@@ -311,7 +311,7 @@
             <w:tcBorders/>
             <w:shd w:fill="auto" w:val="clear"/>
             <w:tcMar>
-              <w:left w:w="98" w:type="dxa"/>
+              <w:left w:w="93" w:type="dxa"/>
             </w:tcMar>
           </w:tcPr>
           <w:p>
@@ -332,7 +332,7 @@
             <w:tcBorders/>
             <w:shd w:fill="auto" w:val="clear"/>
             <w:tcMar>
-              <w:left w:w="98" w:type="dxa"/>
+              <w:left w:w="93" w:type="dxa"/>
             </w:tcMar>
           </w:tcPr>
           <w:p>
@@ -353,7 +353,7 @@
             <w:tcBorders/>
             <w:shd w:fill="auto" w:val="clear"/>
             <w:tcMar>
-              <w:left w:w="98" w:type="dxa"/>
+              <w:left w:w="93" w:type="dxa"/>
             </w:tcMar>
           </w:tcPr>
           <w:p>
@@ -377,7 +377,7 @@
             <w:tcBorders/>
             <w:shd w:fill="auto" w:val="clear"/>
             <w:tcMar>
-              <w:left w:w="98" w:type="dxa"/>
+              <w:left w:w="93" w:type="dxa"/>
             </w:tcMar>
           </w:tcPr>
           <w:p>
@@ -398,7 +398,7 @@
             <w:tcBorders/>
             <w:shd w:fill="auto" w:val="clear"/>
             <w:tcMar>
-              <w:left w:w="98" w:type="dxa"/>
+              <w:left w:w="93" w:type="dxa"/>
             </w:tcMar>
           </w:tcPr>
           <w:p>
@@ -419,7 +419,7 @@
             <w:tcBorders/>
             <w:shd w:fill="auto" w:val="clear"/>
             <w:tcMar>
-              <w:left w:w="98" w:type="dxa"/>
+              <w:left w:w="93" w:type="dxa"/>
             </w:tcMar>
           </w:tcPr>
           <w:p>
@@ -443,7 +443,7 @@
             <w:tcBorders/>
             <w:shd w:fill="auto" w:val="clear"/>
             <w:tcMar>
-              <w:left w:w="98" w:type="dxa"/>
+              <w:left w:w="93" w:type="dxa"/>
             </w:tcMar>
           </w:tcPr>
           <w:p>
@@ -468,7 +468,7 @@
             <w:tcBorders/>
             <w:shd w:fill="auto" w:val="clear"/>
             <w:tcMar>
-              <w:left w:w="98" w:type="dxa"/>
+              <w:left w:w="93" w:type="dxa"/>
             </w:tcMar>
           </w:tcPr>
           <w:p>
@@ -493,7 +493,7 @@
             <w:tcBorders/>
             <w:shd w:fill="auto" w:val="clear"/>
             <w:tcMar>
-              <w:left w:w="98" w:type="dxa"/>
+              <w:left w:w="93" w:type="dxa"/>
             </w:tcMar>
           </w:tcPr>
           <w:p>
@@ -517,7 +517,7 @@
             <w:tcBorders/>
             <w:shd w:fill="auto" w:val="clear"/>
             <w:tcMar>
-              <w:left w:w="98" w:type="dxa"/>
+              <w:left w:w="93" w:type="dxa"/>
             </w:tcMar>
           </w:tcPr>
           <w:p>
@@ -542,7 +542,7 @@
             <w:tcBorders/>
             <w:shd w:fill="auto" w:val="clear"/>
             <w:tcMar>
-              <w:left w:w="98" w:type="dxa"/>
+              <w:left w:w="93" w:type="dxa"/>
             </w:tcMar>
           </w:tcPr>
           <w:p>
@@ -567,7 +567,7 @@
             <w:tcBorders/>
             <w:shd w:fill="auto" w:val="clear"/>
             <w:tcMar>
-              <w:left w:w="98" w:type="dxa"/>
+              <w:left w:w="93" w:type="dxa"/>
             </w:tcMar>
           </w:tcPr>
           <w:p>
@@ -595,7 +595,7 @@
             <w:tcBorders/>
             <w:shd w:fill="auto" w:val="clear"/>
             <w:tcMar>
-              <w:left w:w="98" w:type="dxa"/>
+              <w:left w:w="93" w:type="dxa"/>
             </w:tcMar>
           </w:tcPr>
           <w:p>
@@ -620,7 +620,7 @@
             <w:tcBorders/>
             <w:shd w:fill="auto" w:val="clear"/>
             <w:tcMar>
-              <w:left w:w="98" w:type="dxa"/>
+              <w:left w:w="93" w:type="dxa"/>
             </w:tcMar>
           </w:tcPr>
           <w:p>
@@ -645,7 +645,7 @@
             <w:tcBorders/>
             <w:shd w:fill="auto" w:val="clear"/>
             <w:tcMar>
-              <w:left w:w="98" w:type="dxa"/>
+              <w:left w:w="93" w:type="dxa"/>
             </w:tcMar>
           </w:tcPr>
           <w:p>
@@ -673,7 +673,7 @@
             <w:tcBorders/>
             <w:shd w:fill="auto" w:val="clear"/>
             <w:tcMar>
-              <w:left w:w="98" w:type="dxa"/>
+              <w:left w:w="93" w:type="dxa"/>
             </w:tcMar>
           </w:tcPr>
           <w:p>
@@ -698,7 +698,7 @@
             <w:tcBorders/>
             <w:shd w:fill="auto" w:val="clear"/>
             <w:tcMar>
-              <w:left w:w="98" w:type="dxa"/>
+              <w:left w:w="93" w:type="dxa"/>
             </w:tcMar>
           </w:tcPr>
           <w:p>
@@ -723,7 +723,7 @@
             <w:tcBorders/>
             <w:shd w:fill="auto" w:val="clear"/>
             <w:tcMar>
-              <w:left w:w="98" w:type="dxa"/>
+              <w:left w:w="93" w:type="dxa"/>
             </w:tcMar>
           </w:tcPr>
           <w:p>
@@ -751,7 +751,7 @@
             <w:tcBorders/>
             <w:shd w:fill="auto" w:val="clear"/>
             <w:tcMar>
-              <w:left w:w="98" w:type="dxa"/>
+              <w:left w:w="93" w:type="dxa"/>
             </w:tcMar>
           </w:tcPr>
           <w:p>
@@ -774,7 +774,7 @@
             <w:tcBorders/>
             <w:shd w:fill="auto" w:val="clear"/>
             <w:tcMar>
-              <w:left w:w="98" w:type="dxa"/>
+              <w:left w:w="93" w:type="dxa"/>
             </w:tcMar>
           </w:tcPr>
           <w:p>
@@ -799,7 +799,7 @@
             <w:tcBorders/>
             <w:shd w:fill="auto" w:val="clear"/>
             <w:tcMar>
-              <w:left w:w="98" w:type="dxa"/>
+              <w:left w:w="93" w:type="dxa"/>
             </w:tcMar>
           </w:tcPr>
           <w:p>
@@ -829,7 +829,7 @@
             </w:tcBorders>
             <w:shd w:fill="auto" w:val="clear"/>
             <w:tcMar>
-              <w:left w:w="98" w:type="dxa"/>
+              <w:left w:w="93" w:type="dxa"/>
             </w:tcMar>
           </w:tcPr>
           <w:p>
@@ -852,7 +852,7 @@
             </w:tcBorders>
             <w:shd w:fill="auto" w:val="clear"/>
             <w:tcMar>
-              <w:left w:w="98" w:type="dxa"/>
+              <w:left w:w="93" w:type="dxa"/>
             </w:tcMar>
           </w:tcPr>
           <w:p>
@@ -875,7 +875,7 @@
             </w:tcBorders>
             <w:shd w:fill="auto" w:val="clear"/>
             <w:tcMar>
-              <w:left w:w="98" w:type="dxa"/>
+              <w:left w:w="93" w:type="dxa"/>
             </w:tcMar>
           </w:tcPr>
           <w:p>
@@ -901,7 +901,7 @@
             </w:tcBorders>
             <w:shd w:fill="auto" w:val="clear"/>
             <w:tcMar>
-              <w:left w:w="98" w:type="dxa"/>
+              <w:left w:w="93" w:type="dxa"/>
             </w:tcMar>
           </w:tcPr>
           <w:p>
@@ -924,7 +924,7 @@
             </w:tcBorders>
             <w:shd w:fill="auto" w:val="clear"/>
             <w:tcMar>
-              <w:left w:w="98" w:type="dxa"/>
+              <w:left w:w="93" w:type="dxa"/>
             </w:tcMar>
           </w:tcPr>
           <w:p>
@@ -947,7 +947,7 @@
             </w:tcBorders>
             <w:shd w:fill="auto" w:val="clear"/>
             <w:tcMar>
-              <w:left w:w="98" w:type="dxa"/>
+              <w:left w:w="93" w:type="dxa"/>
             </w:tcMar>
           </w:tcPr>
           <w:p>
@@ -973,7 +973,7 @@
             </w:tcBorders>
             <w:shd w:fill="auto" w:val="clear"/>
             <w:tcMar>
-              <w:left w:w="98" w:type="dxa"/>
+              <w:left w:w="93" w:type="dxa"/>
             </w:tcMar>
           </w:tcPr>
           <w:p>
@@ -996,7 +996,7 @@
             </w:tcBorders>
             <w:shd w:fill="auto" w:val="clear"/>
             <w:tcMar>
-              <w:left w:w="98" w:type="dxa"/>
+              <w:left w:w="93" w:type="dxa"/>
             </w:tcMar>
           </w:tcPr>
           <w:p>
@@ -1019,7 +1019,7 @@
             </w:tcBorders>
             <w:shd w:fill="auto" w:val="clear"/>
             <w:tcMar>
-              <w:left w:w="98" w:type="dxa"/>
+              <w:left w:w="93" w:type="dxa"/>
             </w:tcMar>
           </w:tcPr>
           <w:p>
@@ -1031,6 +1031,78 @@
             <w:r>
               <w:rPr/>
               <w:t>Apartado 4.4</w:t>
+            </w:r>
+          </w:p>
+        </w:tc>
+      </w:tr>
+      <w:tr>
+        <w:trPr/>
+        <w:tc>
+          <w:tcPr>
+            <w:tcW w:w="4093" w:type="dxa"/>
+            <w:tcBorders>
+              <w:top w:val="nil"/>
+            </w:tcBorders>
+            <w:shd w:fill="auto" w:val="clear"/>
+            <w:tcMar>
+              <w:left w:w="93" w:type="dxa"/>
+            </w:tcMar>
+          </w:tcPr>
+          <w:p>
+            <w:pPr>
+              <w:pStyle w:val="Normal"/>
+              <w:spacing w:lineRule="auto" w:line="240" w:before="0" w:after="0"/>
+              <w:rPr/>
+            </w:pPr>
+            <w:r>
+              <w:rPr/>
+              <w:t>Experimental Robot Model Adjustments Based on Force–Torque Sensor Information</w:t>
+            </w:r>
+          </w:p>
+        </w:tc>
+        <w:tc>
+          <w:tcPr>
+            <w:tcW w:w="10573" w:type="dxa"/>
+            <w:tcBorders>
+              <w:top w:val="nil"/>
+            </w:tcBorders>
+            <w:shd w:fill="auto" w:val="clear"/>
+            <w:tcMar>
+              <w:left w:w="93" w:type="dxa"/>
+            </w:tcMar>
+          </w:tcPr>
+          <w:p>
+            <w:pPr>
+              <w:pStyle w:val="Normal"/>
+              <w:spacing w:lineRule="auto" w:line="240" w:before="0" w:after="0"/>
+              <w:rPr/>
+            </w:pPr>
+            <w:r>
+              <w:rPr/>
+              <w:t>http://www.mdpi.com/1424-8220/18/3/836</w:t>
+            </w:r>
+          </w:p>
+        </w:tc>
+        <w:tc>
+          <w:tcPr>
+            <w:tcW w:w="722" w:type="dxa"/>
+            <w:tcBorders>
+              <w:top w:val="nil"/>
+            </w:tcBorders>
+            <w:shd w:fill="auto" w:val="clear"/>
+            <w:tcMar>
+              <w:left w:w="93" w:type="dxa"/>
+            </w:tcMar>
+          </w:tcPr>
+          <w:p>
+            <w:pPr>
+              <w:pStyle w:val="Normal"/>
+              <w:spacing w:lineRule="auto" w:line="240" w:before="0" w:after="0"/>
+              <w:rPr/>
+            </w:pPr>
+            <w:r>
+              <w:rPr/>
+              <w:t>Apartado 5</w:t>
             </w:r>
           </w:p>
         </w:tc>

</xml_diff>

<commit_message>
11-redacción del punto 5.1.4 control de zmp
</commit_message>
<xml_diff>
--- a/PDF.docx
+++ b/PDF.docx
@@ -7,10 +7,10 @@
         <w:tblStyle w:val="Tablaconcuadrcula"/>
         <w:tblW w:w="15388" w:type="dxa"/>
         <w:jc w:val="left"/>
-        <w:tblInd w:w="-15" w:type="dxa"/>
+        <w:tblInd w:w="-20" w:type="dxa"/>
         <w:tblCellMar>
           <w:top w:w="0" w:type="dxa"/>
-          <w:left w:w="93" w:type="dxa"/>
+          <w:left w:w="88" w:type="dxa"/>
           <w:bottom w:w="0" w:type="dxa"/>
           <w:right w:w="108" w:type="dxa"/>
         </w:tblCellMar>
@@ -29,7 +29,7 @@
             <w:tcBorders/>
             <w:shd w:fill="auto" w:val="clear"/>
             <w:tcMar>
-              <w:left w:w="93" w:type="dxa"/>
+              <w:left w:w="88" w:type="dxa"/>
             </w:tcMar>
           </w:tcPr>
           <w:p>
@@ -56,7 +56,7 @@
             <w:tcBorders/>
             <w:shd w:fill="auto" w:val="clear"/>
             <w:tcMar>
-              <w:left w:w="93" w:type="dxa"/>
+              <w:left w:w="88" w:type="dxa"/>
             </w:tcMar>
           </w:tcPr>
           <w:p>
@@ -83,7 +83,7 @@
             <w:tcBorders/>
             <w:shd w:fill="auto" w:val="clear"/>
             <w:tcMar>
-              <w:left w:w="93" w:type="dxa"/>
+              <w:left w:w="88" w:type="dxa"/>
             </w:tcMar>
           </w:tcPr>
           <w:p>
@@ -113,7 +113,7 @@
             <w:tcBorders/>
             <w:shd w:fill="auto" w:val="clear"/>
             <w:tcMar>
-              <w:left w:w="93" w:type="dxa"/>
+              <w:left w:w="88" w:type="dxa"/>
             </w:tcMar>
           </w:tcPr>
           <w:p>
@@ -134,7 +134,7 @@
             <w:tcBorders/>
             <w:shd w:fill="auto" w:val="clear"/>
             <w:tcMar>
-              <w:left w:w="93" w:type="dxa"/>
+              <w:left w:w="88" w:type="dxa"/>
             </w:tcMar>
           </w:tcPr>
           <w:p>
@@ -155,7 +155,7 @@
             <w:tcBorders/>
             <w:shd w:fill="auto" w:val="clear"/>
             <w:tcMar>
-              <w:left w:w="93" w:type="dxa"/>
+              <w:left w:w="88" w:type="dxa"/>
             </w:tcMar>
           </w:tcPr>
           <w:p>
@@ -179,7 +179,7 @@
             <w:tcBorders/>
             <w:shd w:fill="auto" w:val="clear"/>
             <w:tcMar>
-              <w:left w:w="93" w:type="dxa"/>
+              <w:left w:w="88" w:type="dxa"/>
             </w:tcMar>
           </w:tcPr>
           <w:p>
@@ -200,7 +200,7 @@
             <w:tcBorders/>
             <w:shd w:fill="auto" w:val="clear"/>
             <w:tcMar>
-              <w:left w:w="93" w:type="dxa"/>
+              <w:left w:w="88" w:type="dxa"/>
             </w:tcMar>
           </w:tcPr>
           <w:p>
@@ -221,7 +221,7 @@
             <w:tcBorders/>
             <w:shd w:fill="auto" w:val="clear"/>
             <w:tcMar>
-              <w:left w:w="93" w:type="dxa"/>
+              <w:left w:w="88" w:type="dxa"/>
             </w:tcMar>
           </w:tcPr>
           <w:p>
@@ -245,7 +245,7 @@
             <w:tcBorders/>
             <w:shd w:fill="auto" w:val="clear"/>
             <w:tcMar>
-              <w:left w:w="93" w:type="dxa"/>
+              <w:left w:w="88" w:type="dxa"/>
             </w:tcMar>
           </w:tcPr>
           <w:p>
@@ -266,7 +266,7 @@
             <w:tcBorders/>
             <w:shd w:fill="auto" w:val="clear"/>
             <w:tcMar>
-              <w:left w:w="93" w:type="dxa"/>
+              <w:left w:w="88" w:type="dxa"/>
             </w:tcMar>
           </w:tcPr>
           <w:p>
@@ -287,7 +287,7 @@
             <w:tcBorders/>
             <w:shd w:fill="auto" w:val="clear"/>
             <w:tcMar>
-              <w:left w:w="93" w:type="dxa"/>
+              <w:left w:w="88" w:type="dxa"/>
             </w:tcMar>
           </w:tcPr>
           <w:p>
@@ -311,7 +311,7 @@
             <w:tcBorders/>
             <w:shd w:fill="auto" w:val="clear"/>
             <w:tcMar>
-              <w:left w:w="93" w:type="dxa"/>
+              <w:left w:w="88" w:type="dxa"/>
             </w:tcMar>
           </w:tcPr>
           <w:p>
@@ -332,7 +332,7 @@
             <w:tcBorders/>
             <w:shd w:fill="auto" w:val="clear"/>
             <w:tcMar>
-              <w:left w:w="93" w:type="dxa"/>
+              <w:left w:w="88" w:type="dxa"/>
             </w:tcMar>
           </w:tcPr>
           <w:p>
@@ -353,7 +353,7 @@
             <w:tcBorders/>
             <w:shd w:fill="auto" w:val="clear"/>
             <w:tcMar>
-              <w:left w:w="93" w:type="dxa"/>
+              <w:left w:w="88" w:type="dxa"/>
             </w:tcMar>
           </w:tcPr>
           <w:p>
@@ -377,7 +377,7 @@
             <w:tcBorders/>
             <w:shd w:fill="auto" w:val="clear"/>
             <w:tcMar>
-              <w:left w:w="93" w:type="dxa"/>
+              <w:left w:w="88" w:type="dxa"/>
             </w:tcMar>
           </w:tcPr>
           <w:p>
@@ -398,7 +398,7 @@
             <w:tcBorders/>
             <w:shd w:fill="auto" w:val="clear"/>
             <w:tcMar>
-              <w:left w:w="93" w:type="dxa"/>
+              <w:left w:w="88" w:type="dxa"/>
             </w:tcMar>
           </w:tcPr>
           <w:p>
@@ -419,7 +419,7 @@
             <w:tcBorders/>
             <w:shd w:fill="auto" w:val="clear"/>
             <w:tcMar>
-              <w:left w:w="93" w:type="dxa"/>
+              <w:left w:w="88" w:type="dxa"/>
             </w:tcMar>
           </w:tcPr>
           <w:p>
@@ -443,7 +443,7 @@
             <w:tcBorders/>
             <w:shd w:fill="auto" w:val="clear"/>
             <w:tcMar>
-              <w:left w:w="93" w:type="dxa"/>
+              <w:left w:w="88" w:type="dxa"/>
             </w:tcMar>
           </w:tcPr>
           <w:p>
@@ -468,7 +468,7 @@
             <w:tcBorders/>
             <w:shd w:fill="auto" w:val="clear"/>
             <w:tcMar>
-              <w:left w:w="93" w:type="dxa"/>
+              <w:left w:w="88" w:type="dxa"/>
             </w:tcMar>
           </w:tcPr>
           <w:p>
@@ -493,7 +493,7 @@
             <w:tcBorders/>
             <w:shd w:fill="auto" w:val="clear"/>
             <w:tcMar>
-              <w:left w:w="93" w:type="dxa"/>
+              <w:left w:w="88" w:type="dxa"/>
             </w:tcMar>
           </w:tcPr>
           <w:p>
@@ -517,7 +517,7 @@
             <w:tcBorders/>
             <w:shd w:fill="auto" w:val="clear"/>
             <w:tcMar>
-              <w:left w:w="93" w:type="dxa"/>
+              <w:left w:w="88" w:type="dxa"/>
             </w:tcMar>
           </w:tcPr>
           <w:p>
@@ -542,7 +542,7 @@
             <w:tcBorders/>
             <w:shd w:fill="auto" w:val="clear"/>
             <w:tcMar>
-              <w:left w:w="93" w:type="dxa"/>
+              <w:left w:w="88" w:type="dxa"/>
             </w:tcMar>
           </w:tcPr>
           <w:p>
@@ -567,7 +567,7 @@
             <w:tcBorders/>
             <w:shd w:fill="auto" w:val="clear"/>
             <w:tcMar>
-              <w:left w:w="93" w:type="dxa"/>
+              <w:left w:w="88" w:type="dxa"/>
             </w:tcMar>
           </w:tcPr>
           <w:p>
@@ -595,7 +595,7 @@
             <w:tcBorders/>
             <w:shd w:fill="auto" w:val="clear"/>
             <w:tcMar>
-              <w:left w:w="93" w:type="dxa"/>
+              <w:left w:w="88" w:type="dxa"/>
             </w:tcMar>
           </w:tcPr>
           <w:p>
@@ -620,7 +620,7 @@
             <w:tcBorders/>
             <w:shd w:fill="auto" w:val="clear"/>
             <w:tcMar>
-              <w:left w:w="93" w:type="dxa"/>
+              <w:left w:w="88" w:type="dxa"/>
             </w:tcMar>
           </w:tcPr>
           <w:p>
@@ -645,7 +645,7 @@
             <w:tcBorders/>
             <w:shd w:fill="auto" w:val="clear"/>
             <w:tcMar>
-              <w:left w:w="93" w:type="dxa"/>
+              <w:left w:w="88" w:type="dxa"/>
             </w:tcMar>
           </w:tcPr>
           <w:p>
@@ -673,7 +673,7 @@
             <w:tcBorders/>
             <w:shd w:fill="auto" w:val="clear"/>
             <w:tcMar>
-              <w:left w:w="93" w:type="dxa"/>
+              <w:left w:w="88" w:type="dxa"/>
             </w:tcMar>
           </w:tcPr>
           <w:p>
@@ -698,7 +698,7 @@
             <w:tcBorders/>
             <w:shd w:fill="auto" w:val="clear"/>
             <w:tcMar>
-              <w:left w:w="93" w:type="dxa"/>
+              <w:left w:w="88" w:type="dxa"/>
             </w:tcMar>
           </w:tcPr>
           <w:p>
@@ -723,7 +723,7 @@
             <w:tcBorders/>
             <w:shd w:fill="auto" w:val="clear"/>
             <w:tcMar>
-              <w:left w:w="93" w:type="dxa"/>
+              <w:left w:w="88" w:type="dxa"/>
             </w:tcMar>
           </w:tcPr>
           <w:p>
@@ -751,7 +751,7 @@
             <w:tcBorders/>
             <w:shd w:fill="auto" w:val="clear"/>
             <w:tcMar>
-              <w:left w:w="93" w:type="dxa"/>
+              <w:left w:w="88" w:type="dxa"/>
             </w:tcMar>
           </w:tcPr>
           <w:p>
@@ -774,7 +774,7 @@
             <w:tcBorders/>
             <w:shd w:fill="auto" w:val="clear"/>
             <w:tcMar>
-              <w:left w:w="93" w:type="dxa"/>
+              <w:left w:w="88" w:type="dxa"/>
             </w:tcMar>
           </w:tcPr>
           <w:p>
@@ -799,7 +799,7 @@
             <w:tcBorders/>
             <w:shd w:fill="auto" w:val="clear"/>
             <w:tcMar>
-              <w:left w:w="93" w:type="dxa"/>
+              <w:left w:w="88" w:type="dxa"/>
             </w:tcMar>
           </w:tcPr>
           <w:p>
@@ -829,7 +829,7 @@
             </w:tcBorders>
             <w:shd w:fill="auto" w:val="clear"/>
             <w:tcMar>
-              <w:left w:w="93" w:type="dxa"/>
+              <w:left w:w="88" w:type="dxa"/>
             </w:tcMar>
           </w:tcPr>
           <w:p>
@@ -852,7 +852,7 @@
             </w:tcBorders>
             <w:shd w:fill="auto" w:val="clear"/>
             <w:tcMar>
-              <w:left w:w="93" w:type="dxa"/>
+              <w:left w:w="88" w:type="dxa"/>
             </w:tcMar>
           </w:tcPr>
           <w:p>
@@ -875,7 +875,7 @@
             </w:tcBorders>
             <w:shd w:fill="auto" w:val="clear"/>
             <w:tcMar>
-              <w:left w:w="93" w:type="dxa"/>
+              <w:left w:w="88" w:type="dxa"/>
             </w:tcMar>
           </w:tcPr>
           <w:p>
@@ -901,7 +901,7 @@
             </w:tcBorders>
             <w:shd w:fill="auto" w:val="clear"/>
             <w:tcMar>
-              <w:left w:w="93" w:type="dxa"/>
+              <w:left w:w="88" w:type="dxa"/>
             </w:tcMar>
           </w:tcPr>
           <w:p>
@@ -924,7 +924,7 @@
             </w:tcBorders>
             <w:shd w:fill="auto" w:val="clear"/>
             <w:tcMar>
-              <w:left w:w="93" w:type="dxa"/>
+              <w:left w:w="88" w:type="dxa"/>
             </w:tcMar>
           </w:tcPr>
           <w:p>
@@ -947,7 +947,7 @@
             </w:tcBorders>
             <w:shd w:fill="auto" w:val="clear"/>
             <w:tcMar>
-              <w:left w:w="93" w:type="dxa"/>
+              <w:left w:w="88" w:type="dxa"/>
             </w:tcMar>
           </w:tcPr>
           <w:p>
@@ -973,7 +973,7 @@
             </w:tcBorders>
             <w:shd w:fill="auto" w:val="clear"/>
             <w:tcMar>
-              <w:left w:w="93" w:type="dxa"/>
+              <w:left w:w="88" w:type="dxa"/>
             </w:tcMar>
           </w:tcPr>
           <w:p>
@@ -996,7 +996,7 @@
             </w:tcBorders>
             <w:shd w:fill="auto" w:val="clear"/>
             <w:tcMar>
-              <w:left w:w="93" w:type="dxa"/>
+              <w:left w:w="88" w:type="dxa"/>
             </w:tcMar>
           </w:tcPr>
           <w:p>
@@ -1019,7 +1019,7 @@
             </w:tcBorders>
             <w:shd w:fill="auto" w:val="clear"/>
             <w:tcMar>
-              <w:left w:w="93" w:type="dxa"/>
+              <w:left w:w="88" w:type="dxa"/>
             </w:tcMar>
           </w:tcPr>
           <w:p>
@@ -1045,7 +1045,7 @@
             </w:tcBorders>
             <w:shd w:fill="auto" w:val="clear"/>
             <w:tcMar>
-              <w:left w:w="93" w:type="dxa"/>
+              <w:left w:w="88" w:type="dxa"/>
             </w:tcMar>
           </w:tcPr>
           <w:p>
@@ -1068,7 +1068,7 @@
             </w:tcBorders>
             <w:shd w:fill="auto" w:val="clear"/>
             <w:tcMar>
-              <w:left w:w="93" w:type="dxa"/>
+              <w:left w:w="88" w:type="dxa"/>
             </w:tcMar>
           </w:tcPr>
           <w:p>
@@ -1091,7 +1091,7 @@
             </w:tcBorders>
             <w:shd w:fill="auto" w:val="clear"/>
             <w:tcMar>
-              <w:left w:w="93" w:type="dxa"/>
+              <w:left w:w="88" w:type="dxa"/>
             </w:tcMar>
           </w:tcPr>
           <w:p>
@@ -1103,6 +1103,78 @@
             <w:r>
               <w:rPr/>
               <w:t>Apartado 5</w:t>
+            </w:r>
+          </w:p>
+        </w:tc>
+      </w:tr>
+      <w:tr>
+        <w:trPr/>
+        <w:tc>
+          <w:tcPr>
+            <w:tcW w:w="4093" w:type="dxa"/>
+            <w:tcBorders>
+              <w:top w:val="nil"/>
+            </w:tcBorders>
+            <w:shd w:fill="auto" w:val="clear"/>
+            <w:tcMar>
+              <w:left w:w="88" w:type="dxa"/>
+            </w:tcMar>
+          </w:tcPr>
+          <w:p>
+            <w:pPr>
+              <w:pStyle w:val="Normal"/>
+              <w:spacing w:lineRule="auto" w:line="240" w:before="0" w:after="0"/>
+              <w:rPr/>
+            </w:pPr>
+            <w:r>
+              <w:rPr/>
+              <w:t>control_ZMP₁</w:t>
+            </w:r>
+          </w:p>
+        </w:tc>
+        <w:tc>
+          <w:tcPr>
+            <w:tcW w:w="10573" w:type="dxa"/>
+            <w:tcBorders>
+              <w:top w:val="nil"/>
+            </w:tcBorders>
+            <w:shd w:fill="auto" w:val="clear"/>
+            <w:tcMar>
+              <w:left w:w="88" w:type="dxa"/>
+            </w:tcMar>
+          </w:tcPr>
+          <w:p>
+            <w:pPr>
+              <w:pStyle w:val="Normal"/>
+              <w:spacing w:lineRule="auto" w:line="240" w:before="0" w:after="0"/>
+              <w:rPr/>
+            </w:pPr>
+            <w:r>
+              <w:rPr/>
+              <w:t>http://revistas.elpoli.edu.co/index.php/pol/article/viewFile/138/114</w:t>
+            </w:r>
+          </w:p>
+        </w:tc>
+        <w:tc>
+          <w:tcPr>
+            <w:tcW w:w="722" w:type="dxa"/>
+            <w:tcBorders>
+              <w:top w:val="nil"/>
+            </w:tcBorders>
+            <w:shd w:fill="auto" w:val="clear"/>
+            <w:tcMar>
+              <w:left w:w="88" w:type="dxa"/>
+            </w:tcMar>
+          </w:tcPr>
+          <w:p>
+            <w:pPr>
+              <w:pStyle w:val="Normal"/>
+              <w:spacing w:lineRule="auto" w:line="240" w:before="0" w:after="0"/>
+              <w:rPr/>
+            </w:pPr>
+            <w:r>
+              <w:rPr/>
+              <w:t>Apartado 5.1.4</w:t>
             </w:r>
           </w:p>
         </w:tc>

</xml_diff>

<commit_message>
22-modificado apartado 5.1.3 y añadido imagenes
</commit_message>
<xml_diff>
--- a/PDF.docx
+++ b/PDF.docx
@@ -283,10 +283,7 @@
               <w:spacing w:after="0" w:line="240" w:lineRule="auto"/>
             </w:pPr>
             <w:r>
-              <w:t>p50-m</w:t>
-            </w:r>
-            <w:r>
-              <w:t>etta</w:t>
+              <w:t>p50-metta</w:t>
             </w:r>
           </w:p>
         </w:tc>
@@ -447,13 +444,7 @@
               <w:rPr>
                 <w:lang w:val="en-US"/>
               </w:rPr>
-              <w:t>https://www.techunited.nl/media/files/humanoid/Swan</w:t>
-            </w:r>
-            <w:r>
-              <w:rPr>
-                <w:lang w:val="en-US"/>
-              </w:rPr>
-              <w:t>VanDalen_GRAD2012_A_Linear_Inverted_Pendulum_Walk_Implemented_on_TUlip.pdf</w:t>
+              <w:t>https://www.techunited.nl/media/files/humanoid/SwanVanDalen_GRAD2012_A_Linear_Inverted_Pendulum_Walk_Implemented_on_TUlip.pdf</w:t>
             </w:r>
           </w:p>
         </w:tc>
@@ -575,13 +566,7 @@
               <w:rPr>
                 <w:lang w:val="en-US"/>
               </w:rPr>
-              <w:t xml:space="preserve">Biped Walking </w:t>
-            </w:r>
-            <w:r>
-              <w:rPr>
-                <w:lang w:val="en-US"/>
-              </w:rPr>
-              <w:t>Pattern Generation by using Preview Control of Zero-Moment Point</w:t>
+              <w:t>Biped Walking Pattern Generation by using Preview Control of Zero-Moment Point</w:t>
             </w:r>
           </w:p>
         </w:tc>
@@ -762,13 +747,7 @@
               <w:rPr>
                 <w:lang w:val="en-US"/>
               </w:rPr>
-              <w:t>https://www.cambridge.org/core/journals/robotica/article/ankle-an</w:t>
-            </w:r>
-            <w:r>
-              <w:rPr>
-                <w:lang w:val="en-US"/>
-              </w:rPr>
-              <w:t>d-hip-strategies-for-balance-recovery-of-a-biped-subjected-to-an-impact/2CBD26EE1DE85176D81F49BD40E3DB29</w:t>
+              <w:t>https://www.cambridge.org/core/journals/robotica/article/ankle-and-hip-strategies-for-balance-recovery-of-a-biped-subjected-to-an-impact/2CBD26EE1DE85176D81F49BD40E3DB29</w:t>
             </w:r>
           </w:p>
         </w:tc>
@@ -853,13 +832,7 @@
               <w:rPr>
                 <w:lang w:val="en-US"/>
               </w:rPr>
-              <w:t>https://www.researchgate.net/p</w:t>
-            </w:r>
-            <w:r>
-              <w:rPr>
-                <w:lang w:val="en-US"/>
-              </w:rPr>
-              <w:t>ublication/4296918_Experimental_validation_of_ankle_and_hip_strategies_for_balance_recovery_with_a_biped_subjected_to_an_impact</w:t>
+              <w:t>https://www.researchgate.net/publication/4296918_Experimental_validation_of_ankle_and_hip_strategies_for_balance_recovery_with_a_biped_subjected_to_an_impact</w:t>
             </w:r>
           </w:p>
         </w:tc>
@@ -1055,13 +1028,7 @@
               <w:rPr>
                 <w:lang w:val="en-US"/>
               </w:rPr>
-              <w:t>Experimental Robot Model Adjustmen</w:t>
-            </w:r>
-            <w:r>
-              <w:rPr>
-                <w:lang w:val="en-US"/>
-              </w:rPr>
-              <w:t>ts Based on Force–Torque Sensor Information</w:t>
+              <w:t>Experimental Robot Model Adjustments Based on Force–Torque Sensor Information</w:t>
             </w:r>
           </w:p>
         </w:tc>
@@ -1182,6 +1149,7 @@
             <w:tcW w:w="4093" w:type="dxa"/>
             <w:tcBorders>
               <w:top w:val="single" w:sz="4" w:space="0" w:color="auto"/>
+              <w:bottom w:val="single" w:sz="4" w:space="0" w:color="auto"/>
             </w:tcBorders>
             <w:shd w:val="clear" w:color="auto" w:fill="auto"/>
             <w:tcMar>
@@ -1200,6 +1168,117 @@
                 <w:lang w:val="en-US"/>
               </w:rPr>
               <w:t>Ground Reference Points in Legged Locomotion: Definitions, Biological Trajectories and Control Implications</w:t>
+            </w:r>
+          </w:p>
+        </w:tc>
+        <w:tc>
+          <w:tcPr>
+            <w:tcW w:w="10573" w:type="dxa"/>
+            <w:tcBorders>
+              <w:top w:val="single" w:sz="4" w:space="0" w:color="auto"/>
+              <w:bottom w:val="single" w:sz="4" w:space="0" w:color="auto"/>
+            </w:tcBorders>
+            <w:shd w:val="clear" w:color="auto" w:fill="auto"/>
+            <w:tcMar>
+              <w:left w:w="88" w:type="dxa"/>
+            </w:tcMar>
+          </w:tcPr>
+          <w:p>
+            <w:pPr>
+              <w:spacing w:after="0" w:line="240" w:lineRule="auto"/>
+              <w:rPr>
+                <w:lang w:val="en-US"/>
+              </w:rPr>
+            </w:pPr>
+            <w:r>
+              <w:rPr>
+                <w:lang w:val="en-US"/>
+              </w:rPr>
+              <w:t>https://www.researchgate.net/publication/221710011/download</w:t>
+            </w:r>
+          </w:p>
+        </w:tc>
+        <w:tc>
+          <w:tcPr>
+            <w:tcW w:w="722" w:type="dxa"/>
+            <w:tcBorders>
+              <w:top w:val="single" w:sz="4" w:space="0" w:color="auto"/>
+              <w:bottom w:val="single" w:sz="4" w:space="0" w:color="auto"/>
+            </w:tcBorders>
+            <w:shd w:val="clear" w:color="auto" w:fill="auto"/>
+            <w:tcMar>
+              <w:left w:w="88" w:type="dxa"/>
+            </w:tcMar>
+          </w:tcPr>
+          <w:p>
+            <w:pPr>
+              <w:spacing w:after="0" w:line="240" w:lineRule="auto"/>
+              <w:rPr>
+                <w:lang w:val="en-US"/>
+              </w:rPr>
+            </w:pPr>
+            <w:proofErr w:type="spellStart"/>
+            <w:r>
+              <w:rPr>
+                <w:lang w:val="en-US"/>
+              </w:rPr>
+              <w:t>Apartado</w:t>
+            </w:r>
+            <w:proofErr w:type="spellEnd"/>
+            <w:r>
+              <w:rPr>
+                <w:lang w:val="en-US"/>
+              </w:rPr>
+              <w:t xml:space="preserve"> 3 </w:t>
+            </w:r>
+            <w:proofErr w:type="spellStart"/>
+            <w:r>
+              <w:rPr>
+                <w:lang w:val="en-US"/>
+              </w:rPr>
+              <w:t>definición</w:t>
+            </w:r>
+            <w:proofErr w:type="spellEnd"/>
+            <w:r>
+              <w:rPr>
+                <w:lang w:val="en-US"/>
+              </w:rPr>
+              <w:t xml:space="preserve"> CMP</w:t>
+            </w:r>
+          </w:p>
+        </w:tc>
+      </w:tr>
+      <w:tr>
+        <w:tc>
+          <w:tcPr>
+            <w:tcW w:w="4093" w:type="dxa"/>
+            <w:tcBorders>
+              <w:top w:val="single" w:sz="4" w:space="0" w:color="auto"/>
+            </w:tcBorders>
+            <w:shd w:val="clear" w:color="auto" w:fill="auto"/>
+            <w:tcMar>
+              <w:left w:w="88" w:type="dxa"/>
+            </w:tcMar>
+          </w:tcPr>
+          <w:p>
+            <w:pPr>
+              <w:spacing w:after="0" w:line="240" w:lineRule="auto"/>
+            </w:pPr>
+            <w:proofErr w:type="spellStart"/>
+            <w:r>
+              <w:t>Ingenieria</w:t>
+            </w:r>
+            <w:proofErr w:type="spellEnd"/>
+            <w:r>
+              <w:t xml:space="preserve"> de control moderna </w:t>
+            </w:r>
+            <w:proofErr w:type="spellStart"/>
+            <w:r>
+              <w:t>ogata</w:t>
+            </w:r>
+            <w:proofErr w:type="spellEnd"/>
+            <w:r>
+              <w:t xml:space="preserve"> 5ed</w:t>
             </w:r>
           </w:p>
         </w:tc>
@@ -1225,7 +1304,7 @@
               <w:rPr>
                 <w:lang w:val="en-US"/>
               </w:rPr>
-              <w:t>https://www.researchgate.net/publication/221710011/download</w:t>
+              <w:t>https://hellsingge.files.wordpress.com/2014/10/ingenieria-de-control-moderna-ogata-5ed.pdf</w:t>
             </w:r>
           </w:p>
         </w:tc>
@@ -1259,22 +1338,10 @@
               <w:rPr>
                 <w:lang w:val="en-US"/>
               </w:rPr>
-              <w:t xml:space="preserve"> 3 </w:t>
-            </w:r>
-            <w:proofErr w:type="spellStart"/>
-            <w:r>
-              <w:rPr>
-                <w:lang w:val="en-US"/>
-              </w:rPr>
-              <w:t>definición</w:t>
-            </w:r>
-            <w:proofErr w:type="spellEnd"/>
-            <w:r>
-              <w:rPr>
-                <w:lang w:val="en-US"/>
-              </w:rPr>
-              <w:t xml:space="preserve"> CMP</w:t>
-            </w:r>
+              <w:t xml:space="preserve"> 5.1.3 error transitorio</w:t>
+            </w:r>
+            <w:bookmarkStart w:id="0" w:name="_GoBack"/>
+            <w:bookmarkEnd w:id="0"/>
           </w:p>
         </w:tc>
       </w:tr>
@@ -1285,8 +1352,6 @@
           <w:lang w:val="en-US"/>
         </w:rPr>
       </w:pPr>
-      <w:bookmarkStart w:id="0" w:name="_GoBack"/>
-      <w:bookmarkEnd w:id="0"/>
     </w:p>
     <w:sectPr>
       <w:pgSz w:w="16838" w:h="11906" w:orient="landscape"/>

</xml_diff>